<commit_message>
Changes to graphs and formulas
</commit_message>
<xml_diff>
--- a/Excel Charts Analysis.docx
+++ b/Excel Charts Analysis.docx
@@ -12,7 +12,19 @@
         <w:rPr>
           <w:lang w:val="en-US"/>
         </w:rPr>
-        <w:t>November 27, 2019</w:t>
+        <w:t>November 2</w:t>
+      </w:r>
+      <w:r>
+        <w:rPr>
+          <w:lang w:val="en-US"/>
+        </w:rPr>
+        <w:t>9</w:t>
+      </w:r>
+      <w:r>
+        <w:rPr>
+          <w:lang w:val="en-US"/>
+        </w:rPr>
+        <w:t>, 2019</w:t>
       </w:r>
     </w:p>
     <w:p>
@@ -148,8 +160,6 @@
         </w:rPr>
         <w:t xml:space="preserve"> </w:t>
       </w:r>
-      <w:bookmarkStart w:id="0" w:name="_GoBack"/>
-      <w:bookmarkEnd w:id="0"/>
       <w:r>
         <w:rPr>
           <w:lang w:val="en-US"/>
@@ -240,14 +250,12 @@
         </w:rPr>
         <w:t xml:space="preserve">With the available data of 4000 projects, we found out that Theater projects have the largest </w:t>
       </w:r>
-      <w:proofErr w:type="gramStart"/>
       <w:r>
         <w:rPr>
           <w:lang w:val="en-US"/>
         </w:rPr>
-        <w:t>amount</w:t>
+        <w:t>count</w:t>
       </w:r>
-      <w:proofErr w:type="gramEnd"/>
       <w:r>
         <w:rPr>
           <w:lang w:val="en-US"/>
@@ -258,7 +266,19 @@
         <w:rPr>
           <w:lang w:val="en-US"/>
         </w:rPr>
-        <w:t xml:space="preserve">projects </w:t>
+        <w:t>projects</w:t>
+      </w:r>
+      <w:r>
+        <w:rPr>
+          <w:lang w:val="en-US"/>
+        </w:rPr>
+        <w:t xml:space="preserve"> successfully delivered</w:t>
+      </w:r>
+      <w:r>
+        <w:rPr>
+          <w:lang w:val="en-US"/>
+        </w:rPr>
+        <w:t xml:space="preserve"> </w:t>
       </w:r>
       <w:r>
         <w:rPr>
@@ -13001,21 +13021,7 @@
           <w:rFonts w:ascii="Times New Roman" w:eastAsia="Times New Roman" w:hAnsi="Times New Roman" w:cs="Times New Roman"/>
           <w:lang w:val="en-US" w:eastAsia="es-ES_tradnl"/>
         </w:rPr>
-        <w:t xml:space="preserve">. Making it just a small sample and maybe it was taken with </w:t>
-      </w:r>
-      <w:r>
-        <w:rPr>
-          <w:rFonts w:ascii="Times New Roman" w:eastAsia="Times New Roman" w:hAnsi="Times New Roman" w:cs="Times New Roman"/>
-          <w:lang w:val="en-US" w:eastAsia="es-ES_tradnl"/>
-        </w:rPr>
-        <w:t>some criteria that biased the result</w:t>
-      </w:r>
-      <w:r>
-        <w:rPr>
-          <w:rFonts w:ascii="Times New Roman" w:eastAsia="Times New Roman" w:hAnsi="Times New Roman" w:cs="Times New Roman"/>
-          <w:lang w:val="en-US" w:eastAsia="es-ES_tradnl"/>
-        </w:rPr>
-        <w:t>s.</w:t>
+        <w:t>. Making it just a small sample and maybe it was taken with some criteria that biased the results.</w:t>
       </w:r>
     </w:p>
     <w:p>
@@ -13054,6 +13060,7 @@
         </w:rPr>
         <w:t xml:space="preserve"> enough metrics/KPIs that show us the performance of the project even if they were successful, or if they failed, </w:t>
       </w:r>
+      <w:bookmarkStart w:id="0" w:name="_GoBack"/>
       <w:r>
         <w:rPr>
           <w:rFonts w:ascii="Times New Roman" w:eastAsia="Times New Roman" w:hAnsi="Times New Roman" w:cs="Times New Roman"/>
@@ -13067,7 +13074,15 @@
           <w:rFonts w:ascii="Times New Roman" w:eastAsia="Times New Roman" w:hAnsi="Times New Roman" w:cs="Times New Roman"/>
           <w:lang w:val="en-US" w:eastAsia="es-ES_tradnl"/>
         </w:rPr>
-        <w:t>succeed ?</w:t>
+        <w:t>succeed?</w:t>
+      </w:r>
+      <w:bookmarkEnd w:id="0"/>
+      <w:r>
+        <w:rPr>
+          <w:rFonts w:ascii="Times New Roman" w:eastAsia="Times New Roman" w:hAnsi="Times New Roman" w:cs="Times New Roman"/>
+          <w:lang w:val="en-US" w:eastAsia="es-ES_tradnl"/>
+        </w:rPr>
+        <w:t>,</w:t>
       </w:r>
       <w:proofErr w:type="gramEnd"/>
       <w:r>
@@ -13075,7 +13090,7 @@
           <w:rFonts w:ascii="Times New Roman" w:eastAsia="Times New Roman" w:hAnsi="Times New Roman" w:cs="Times New Roman"/>
           <w:lang w:val="en-US" w:eastAsia="es-ES_tradnl"/>
         </w:rPr>
-        <w:t xml:space="preserve">, </w:t>
+        <w:t xml:space="preserve"> </w:t>
       </w:r>
       <w:r>
         <w:rPr>
@@ -13110,14 +13125,7 @@
           <w:rFonts w:ascii="Times New Roman" w:eastAsia="Times New Roman" w:hAnsi="Times New Roman" w:cs="Times New Roman"/>
           <w:lang w:val="en-US" w:eastAsia="es-ES_tradnl"/>
         </w:rPr>
-        <w:t xml:space="preserve"> The only metric that seems to be analyzed by the backers is: “</w:t>
-      </w:r>
-      <w:r>
-        <w:rPr>
-          <w:rFonts w:ascii="Times New Roman" w:eastAsia="Times New Roman" w:hAnsi="Times New Roman" w:cs="Times New Roman"/>
-          <w:lang w:val="en-US" w:eastAsia="es-ES_tradnl"/>
-        </w:rPr>
-        <w:t>Getting funded on Kickstarter requires meeting or exceeding the project's initial goal</w:t>
+        <w:t xml:space="preserve"> The only metric that seems to be analyzed by the backers is: “Getting funded on Kickstarter requires meeting or exceeding the project's initial goal</w:t>
       </w:r>
       <w:r>
         <w:rPr>
@@ -13309,14 +13317,7 @@
           <w:rFonts w:ascii="Times New Roman" w:eastAsia="Times New Roman" w:hAnsi="Times New Roman" w:cs="Times New Roman"/>
           <w:lang w:val="en-US" w:eastAsia="es-ES_tradnl"/>
         </w:rPr>
-        <w:t xml:space="preserve">3.5 Average duration of failed projects </w:t>
-      </w:r>
-      <w:r>
-        <w:rPr>
-          <w:rFonts w:ascii="Times New Roman" w:eastAsia="Times New Roman" w:hAnsi="Times New Roman" w:cs="Times New Roman"/>
-          <w:lang w:val="en-US" w:eastAsia="es-ES_tradnl"/>
-        </w:rPr>
-        <w:t>per Category/</w:t>
+        <w:t>3.5 Average duration of failed projects per Category/</w:t>
       </w:r>
       <w:proofErr w:type="spellStart"/>
       <w:r>

</xml_diff>